<commit_message>
UML finalisiert + Dokumentation bearbeitet
</commit_message>
<xml_diff>
--- a/Doku/Dokumentation.docx
+++ b/Doku/Dokumentation.docx
@@ -43,9 +43,6 @@
                             </w:rPr>
                             <w:alias w:val="Titel"/>
                             <w:id w:val="16962279"/>
-                            <w:placeholder>
-                              <w:docPart w:val="232984FD276A4993AFFB69648AD91EAF"/>
-                            </w:placeholder>
                             <w:dataBinding w:prefixMappings="xmlns:ns0='http://schemas.openxmlformats.org/package/2006/metadata/core-properties' xmlns:ns1='http://purl.org/dc/elements/1.1/'" w:xpath="/ns0:coreProperties[1]/ns1:title[1]" w:storeItemID="{6C3C8BC8-F283-45AE-878A-BAB7291924A1}"/>
                             <w:text/>
                           </w:sdtPr>
@@ -363,7 +360,7 @@
           <w:r>
             <w:fldChar w:fldCharType="separate"/>
           </w:r>
-          <w:hyperlink w:anchor="_Toc406068971" w:history="1">
+          <w:hyperlink w:anchor="_Toc406150936" w:history="1">
             <w:r>
               <w:rPr>
                 <w:rStyle w:val="Hyperlink"/>
@@ -390,7 +387,7 @@
                 <w:noProof/>
                 <w:webHidden/>
               </w:rPr>
-              <w:instrText xml:space="preserve"> PAGEREF _Toc406068971 \h </w:instrText>
+              <w:instrText xml:space="preserve"> PAGEREF _Toc406150936 \h </w:instrText>
             </w:r>
             <w:r>
               <w:rPr>
@@ -433,7 +430,7 @@
               <w:lang w:eastAsia="de-DE"/>
             </w:rPr>
           </w:pPr>
-          <w:hyperlink w:anchor="_Toc406068972" w:history="1">
+          <w:hyperlink w:anchor="_Toc406150937" w:history="1">
             <w:r>
               <w:rPr>
                 <w:rStyle w:val="Hyperlink"/>
@@ -460,7 +457,7 @@
                 <w:noProof/>
                 <w:webHidden/>
               </w:rPr>
-              <w:instrText xml:space="preserve"> PAGEREF _Toc406068972 \h </w:instrText>
+              <w:instrText xml:space="preserve"> PAGEREF _Toc406150937 \h </w:instrText>
             </w:r>
             <w:r>
               <w:rPr>
@@ -503,7 +500,7 @@
               <w:lang w:eastAsia="de-DE"/>
             </w:rPr>
           </w:pPr>
-          <w:hyperlink w:anchor="_Toc406068973" w:history="1">
+          <w:hyperlink w:anchor="_Toc406150938" w:history="1">
             <w:r>
               <w:rPr>
                 <w:rStyle w:val="Hyperlink"/>
@@ -530,7 +527,7 @@
                 <w:noProof/>
                 <w:webHidden/>
               </w:rPr>
-              <w:instrText xml:space="preserve"> PAGEREF _Toc406068973 \h </w:instrText>
+              <w:instrText xml:space="preserve"> PAGEREF _Toc406150938 \h </w:instrText>
             </w:r>
             <w:r>
               <w:rPr>
@@ -573,7 +570,7 @@
               <w:lang w:eastAsia="de-DE"/>
             </w:rPr>
           </w:pPr>
-          <w:hyperlink w:anchor="_Toc406068974" w:history="1">
+          <w:hyperlink w:anchor="_Toc406150939" w:history="1">
             <w:r>
               <w:rPr>
                 <w:rStyle w:val="Hyperlink"/>
@@ -600,7 +597,7 @@
                 <w:noProof/>
                 <w:webHidden/>
               </w:rPr>
-              <w:instrText xml:space="preserve"> PAGEREF _Toc406068974 \h </w:instrText>
+              <w:instrText xml:space="preserve"> PAGEREF _Toc406150939 \h </w:instrText>
             </w:r>
             <w:r>
               <w:rPr>
@@ -643,7 +640,7 @@
               <w:lang w:eastAsia="de-DE"/>
             </w:rPr>
           </w:pPr>
-          <w:hyperlink w:anchor="_Toc406068975" w:history="1">
+          <w:hyperlink w:anchor="_Toc406150940" w:history="1">
             <w:r>
               <w:rPr>
                 <w:rStyle w:val="Hyperlink"/>
@@ -670,7 +667,7 @@
                 <w:noProof/>
                 <w:webHidden/>
               </w:rPr>
-              <w:instrText xml:space="preserve"> PAGEREF _Toc406068975 \h </w:instrText>
+              <w:instrText xml:space="preserve"> PAGEREF _Toc406150940 \h </w:instrText>
             </w:r>
             <w:r>
               <w:rPr>
@@ -713,7 +710,7 @@
               <w:lang w:eastAsia="de-DE"/>
             </w:rPr>
           </w:pPr>
-          <w:hyperlink w:anchor="_Toc406068976" w:history="1">
+          <w:hyperlink w:anchor="_Toc406150941" w:history="1">
             <w:r>
               <w:rPr>
                 <w:rStyle w:val="Hyperlink"/>
@@ -740,7 +737,7 @@
                 <w:noProof/>
                 <w:webHidden/>
               </w:rPr>
-              <w:instrText xml:space="preserve"> PAGEREF _Toc406068976 \h </w:instrText>
+              <w:instrText xml:space="preserve"> PAGEREF _Toc406150941 \h </w:instrText>
             </w:r>
             <w:r>
               <w:rPr>
@@ -804,7 +801,7 @@
           <w:szCs w:val="32"/>
         </w:rPr>
       </w:pPr>
-      <w:bookmarkStart w:id="1" w:name="_Toc406068971"/>
+      <w:bookmarkStart w:id="1" w:name="_Toc406150936"/>
       <w:r>
         <w:rPr>
           <w:sz w:val="32"/>
@@ -816,6 +813,133 @@
       <w:bookmarkEnd w:id="1"/>
     </w:p>
     <w:p>
+      <w:pPr>
+        <w:pStyle w:val="Listenabsatz"/>
+        <w:numPr>
+          <w:ilvl w:val="0"/>
+          <w:numId w:val="10"/>
+        </w:numPr>
+        <w:rPr>
+          <w:sz w:val="24"/>
+          <w:szCs w:val="24"/>
+        </w:rPr>
+      </w:pPr>
+      <w:r>
+        <w:rPr>
+          <w:sz w:val="24"/>
+          <w:szCs w:val="24"/>
+        </w:rPr>
+        <w:t>Implementieren Sie die Quakologie!</w:t>
+      </w:r>
+    </w:p>
+    <w:p>
+      <w:pPr>
+        <w:pStyle w:val="Listenabsatz"/>
+        <w:numPr>
+          <w:ilvl w:val="0"/>
+          <w:numId w:val="10"/>
+        </w:numPr>
+        <w:rPr>
+          <w:sz w:val="24"/>
+          <w:szCs w:val="24"/>
+        </w:rPr>
+      </w:pPr>
+      <w:r>
+        <w:rPr>
+          <w:sz w:val="24"/>
+          <w:szCs w:val="24"/>
+        </w:rPr>
+        <w:t>Erkennen Sie die verwendeten Muster!</w:t>
+      </w:r>
+    </w:p>
+    <w:p>
+      <w:pPr>
+        <w:pStyle w:val="Listenabsatz"/>
+        <w:numPr>
+          <w:ilvl w:val="0"/>
+          <w:numId w:val="10"/>
+        </w:numPr>
+        <w:rPr>
+          <w:sz w:val="24"/>
+          <w:szCs w:val="24"/>
+        </w:rPr>
+      </w:pPr>
+      <w:r>
+        <w:rPr>
+          <w:sz w:val="24"/>
+          <w:szCs w:val="24"/>
+        </w:rPr>
+        <w:t>Wann und wo wurden die Muster eingesetzt?</w:t>
+      </w:r>
+    </w:p>
+    <w:p>
+      <w:pPr>
+        <w:pStyle w:val="Listenabsatz"/>
+        <w:numPr>
+          <w:ilvl w:val="0"/>
+          <w:numId w:val="10"/>
+        </w:numPr>
+        <w:rPr>
+          <w:sz w:val="24"/>
+          <w:szCs w:val="24"/>
+        </w:rPr>
+      </w:pPr>
+      <w:r>
+        <w:rPr>
+          <w:sz w:val="24"/>
+          <w:szCs w:val="24"/>
+        </w:rPr>
+        <w:t>Erkläre die Verwendeten Muster (kleiner Tipp, es sind deren sechs!)</w:t>
+      </w:r>
+    </w:p>
+    <w:p>
+      <w:pPr>
+        <w:rPr>
+          <w:sz w:val="24"/>
+          <w:szCs w:val="24"/>
+        </w:rPr>
+      </w:pPr>
+      <w:r>
+        <w:rPr>
+          <w:sz w:val="24"/>
+          <w:szCs w:val="24"/>
+        </w:rPr>
+        <w:t xml:space="preserve">Geben Sie den entsprechenden Beispiel-Code (Java -&gt; </w:t>
+      </w:r>
+      <w:proofErr w:type="spellStart"/>
+      <w:r>
+        <w:rPr>
+          <w:sz w:val="24"/>
+          <w:szCs w:val="24"/>
+        </w:rPr>
+        <w:t>jar</w:t>
+      </w:r>
+      <w:proofErr w:type="spellEnd"/>
+      <w:r>
+        <w:rPr>
+          <w:sz w:val="24"/>
+          <w:szCs w:val="24"/>
+        </w:rPr>
+        <w:t>) und die gewünschte Dokumentation der Patterns (PDF) ab.</w:t>
+      </w:r>
+    </w:p>
+    <w:p>
+      <w:pPr>
+        <w:rPr>
+          <w:sz w:val="24"/>
+          <w:szCs w:val="24"/>
+        </w:rPr>
+      </w:pPr>
+      <w:r>
+        <w:rPr>
+          <w:sz w:val="24"/>
+          <w:szCs w:val="24"/>
+        </w:rPr>
+        <w:t>Es sind keine Test-Cases verlangt.</w:t>
+      </w:r>
+    </w:p>
+    <w:p/>
+    <w:p>
       <w:r>
         <w:rPr>
           <w:b/>
@@ -827,13 +951,12 @@
     <w:p>
       <w:pPr>
         <w:pStyle w:val="berschrift1"/>
-        <w:spacing w:after="240"/>
         <w:rPr>
           <w:sz w:val="32"/>
           <w:szCs w:val="32"/>
         </w:rPr>
       </w:pPr>
-      <w:bookmarkStart w:id="2" w:name="_Toc406068972"/>
+      <w:bookmarkStart w:id="2" w:name="_Toc406150937"/>
       <w:r>
         <w:rPr>
           <w:sz w:val="32"/>
@@ -862,12 +985,73 @@
       </w:pPr>
       <w:r>
         <w:rPr>
+          <w:noProof/>
           <w:sz w:val="32"/>
           <w:szCs w:val="32"/>
+          <w:lang w:eastAsia="de-DE"/>
+        </w:rPr>
+        <w:drawing>
+          <wp:anchor distT="0" distB="0" distL="114300" distR="114300" simplePos="0" relativeHeight="251661312" behindDoc="0" locked="0" layoutInCell="1" allowOverlap="1">
+            <wp:simplePos x="0" y="0"/>
+            <wp:positionH relativeFrom="margin">
+              <wp:align>center</wp:align>
+            </wp:positionH>
+            <wp:positionV relativeFrom="margin">
+              <wp:align>bottom</wp:align>
+            </wp:positionV>
+            <wp:extent cx="8462010" cy="4241800"/>
+            <wp:effectExtent l="0" t="2114550" r="0" b="2082800"/>
+            <wp:wrapSquare wrapText="bothSides"/>
+            <wp:docPr id="2" name="Bild 2" descr="C:\Users\Acer\Desktop\Schule\4AHIT_new\SEW\Workspace\Quakologie\Doku\UML.png"/>
+            <wp:cNvGraphicFramePr>
+              <a:graphicFrameLocks xmlns:a="http://schemas.openxmlformats.org/drawingml/2006/main" noChangeAspect="1"/>
+            </wp:cNvGraphicFramePr>
+            <a:graphic xmlns:a="http://schemas.openxmlformats.org/drawingml/2006/main">
+              <a:graphicData uri="http://schemas.openxmlformats.org/drawingml/2006/picture">
+                <pic:pic xmlns:pic="http://schemas.openxmlformats.org/drawingml/2006/picture">
+                  <pic:nvPicPr>
+                    <pic:cNvPr id="0" name="Picture 2" descr="C:\Users\Acer\Desktop\Schule\4AHIT_new\SEW\Workspace\Quakologie\Doku\UML.png"/>
+                    <pic:cNvPicPr>
+                      <a:picLocks noChangeAspect="1" noChangeArrowheads="1"/>
+                    </pic:cNvPicPr>
+                  </pic:nvPicPr>
+                  <pic:blipFill>
+                    <a:blip r:embed="rId9" cstate="print"/>
+                    <a:srcRect/>
+                    <a:stretch>
+                      <a:fillRect/>
+                    </a:stretch>
+                  </pic:blipFill>
+                  <pic:spPr bwMode="auto">
+                    <a:xfrm rot="16200000">
+                      <a:off x="0" y="0"/>
+                      <a:ext cx="8462010" cy="4241800"/>
+                    </a:xfrm>
+                    <a:prstGeom prst="rect">
+                      <a:avLst/>
+                    </a:prstGeom>
+                    <a:noFill/>
+                    <a:ln w="9525">
+                      <a:noFill/>
+                      <a:miter lim="800000"/>
+                      <a:headEnd/>
+                      <a:tailEnd/>
+                    </a:ln>
+                  </pic:spPr>
+                </pic:pic>
+              </a:graphicData>
+            </a:graphic>
+          </wp:anchor>
+        </w:drawing>
+      </w:r>
+      <w:r>
+        <w:rPr>
+          <w:sz w:val="32"/>
+          <w:szCs w:val="32"/>
         </w:rPr>
         <w:br w:type="column"/>
       </w:r>
-      <w:bookmarkStart w:id="3" w:name="_Toc406068973"/>
+      <w:bookmarkStart w:id="3" w:name="_Toc406150938"/>
       <w:r>
         <w:rPr>
           <w:rStyle w:val="berschrift1Zchn"/>
@@ -1043,6 +1227,13 @@
               </w:rPr>
               <w:t>Kodras</w:t>
             </w:r>
+            <w:r>
+              <w:rPr>
+                <w:sz w:val="24"/>
+                <w:szCs w:val="24"/>
+              </w:rPr>
+              <w:t>, Stokic</w:t>
+            </w:r>
           </w:p>
         </w:tc>
       </w:tr>
@@ -1078,6 +1269,13 @@
                 <w:szCs w:val="24"/>
               </w:rPr>
             </w:pPr>
+            <w:r>
+              <w:rPr>
+                <w:sz w:val="24"/>
+                <w:szCs w:val="24"/>
+              </w:rPr>
+              <w:t xml:space="preserve">Kodras, </w:t>
+            </w:r>
             <w:r>
               <w:rPr>
                 <w:sz w:val="24"/>
@@ -1266,17 +1464,15 @@
                 <w:lang w:val="en-US"/>
               </w:rPr>
             </w:pPr>
-            <w:proofErr w:type="spellStart"/>
             <w:r>
               <w:rPr>
                 <w:b/>
                 <w:sz w:val="24"/>
                 <w:szCs w:val="24"/>
-                <w:lang w:val="en-US"/>
+                <w:lang w:val="de-AT"/>
               </w:rPr>
               <w:t>Zeit</w:t>
             </w:r>
-            <w:proofErr w:type="spellEnd"/>
             <w:r>
               <w:rPr>
                 <w:b/>
@@ -1330,7 +1526,15 @@
                 <w:szCs w:val="24"/>
                 <w:lang w:val="en-US"/>
               </w:rPr>
-              <w:t>10</w:t>
+              <w:t>2</w:t>
+            </w:r>
+            <w:r>
+              <w:rPr>
+                <w:sz w:val="24"/>
+                <w:szCs w:val="24"/>
+                <w:lang w:val="en-US"/>
+              </w:rPr>
+              <w:t>0</w:t>
             </w:r>
           </w:p>
         </w:tc>
@@ -1553,7 +1757,7 @@
       <w:r>
         <w:br w:type="column"/>
       </w:r>
-      <w:bookmarkStart w:id="4" w:name="_Toc406068974"/>
+      <w:bookmarkStart w:id="4" w:name="_Toc406150939"/>
       <w:r>
         <w:lastRenderedPageBreak/>
         <w:t>Implementierung/Durchführung</w:t>
@@ -1587,7 +1791,7 @@
       <w:r>
         <w:br w:type="column"/>
       </w:r>
-      <w:bookmarkStart w:id="5" w:name="_Toc406068975"/>
+      <w:bookmarkStart w:id="5" w:name="_Toc406150940"/>
       <w:r>
         <w:lastRenderedPageBreak/>
         <w:t>Testbericht</w:t>
@@ -1644,14 +1848,14 @@
         <w:pStyle w:val="berschrift1"/>
         <w:spacing w:after="240"/>
       </w:pPr>
-      <w:bookmarkStart w:id="6" w:name="_Toc406068976"/>
+      <w:bookmarkStart w:id="6" w:name="_Toc406150941"/>
       <w:r>
         <w:t>GitHub-Link</w:t>
       </w:r>
       <w:bookmarkEnd w:id="6"/>
     </w:p>
     <w:p>
-      <w:hyperlink r:id="rId9" w:history="1">
+      <w:hyperlink r:id="rId10" w:history="1">
         <w:r>
           <w:rPr>
             <w:rStyle w:val="Hyperlink"/>
@@ -1661,8 +1865,8 @@
       </w:hyperlink>
     </w:p>
     <w:sectPr>
-      <w:headerReference w:type="default" r:id="rId10"/>
-      <w:footerReference w:type="default" r:id="rId11"/>
+      <w:headerReference w:type="default" r:id="rId11"/>
+      <w:footerReference w:type="default" r:id="rId12"/>
       <w:pgSz w:w="11906" w:h="16838"/>
       <w:pgMar w:top="1417" w:right="1417" w:bottom="1134" w:left="1417" w:header="708" w:footer="708" w:gutter="0"/>
       <w:pgNumType w:start="2"/>
@@ -1709,7 +1913,6 @@
         <w:docPartUnique/>
       </w:docPartObj>
     </w:sdtPr>
-    <w:sdtEndPr/>
     <w:sdtContent>
       <w:p>
         <w:pPr>
@@ -1729,7 +1932,7 @@
           <w:rPr>
             <w:noProof/>
           </w:rPr>
-          <w:t>3</w:t>
+          <w:t>4</w:t>
         </w:r>
         <w:r>
           <w:rPr>
@@ -2034,6 +2237,119 @@
     </w:lvl>
   </w:abstractNum>
   <w:abstractNum w:abstractNumId="2">
+    <w:nsid w:val="159B0E9E"/>
+    <w:multiLevelType w:val="hybridMultilevel"/>
+    <w:tmpl w:val="E21CF306"/>
+    <w:lvl w:ilvl="0" w:tplc="04070001">
+      <w:start w:val="1"/>
+      <w:numFmt w:val="bullet"/>
+      <w:lvlText w:val=""/>
+      <w:lvlJc w:val="left"/>
+      <w:pPr>
+        <w:ind w:left="720" w:hanging="360"/>
+      </w:pPr>
+      <w:rPr>
+        <w:rFonts w:ascii="Symbol" w:hAnsi="Symbol" w:hint="default"/>
+      </w:rPr>
+    </w:lvl>
+    <w:lvl w:ilvl="1" w:tplc="04070003" w:tentative="1">
+      <w:start w:val="1"/>
+      <w:numFmt w:val="bullet"/>
+      <w:lvlText w:val="o"/>
+      <w:lvlJc w:val="left"/>
+      <w:pPr>
+        <w:ind w:left="1440" w:hanging="360"/>
+      </w:pPr>
+      <w:rPr>
+        <w:rFonts w:ascii="Courier New" w:hAnsi="Courier New" w:cs="Courier New" w:hint="default"/>
+      </w:rPr>
+    </w:lvl>
+    <w:lvl w:ilvl="2" w:tplc="04070005" w:tentative="1">
+      <w:start w:val="1"/>
+      <w:numFmt w:val="bullet"/>
+      <w:lvlText w:val=""/>
+      <w:lvlJc w:val="left"/>
+      <w:pPr>
+        <w:ind w:left="2160" w:hanging="360"/>
+      </w:pPr>
+      <w:rPr>
+        <w:rFonts w:ascii="Wingdings" w:hAnsi="Wingdings" w:hint="default"/>
+      </w:rPr>
+    </w:lvl>
+    <w:lvl w:ilvl="3" w:tplc="04070001" w:tentative="1">
+      <w:start w:val="1"/>
+      <w:numFmt w:val="bullet"/>
+      <w:lvlText w:val=""/>
+      <w:lvlJc w:val="left"/>
+      <w:pPr>
+        <w:ind w:left="2880" w:hanging="360"/>
+      </w:pPr>
+      <w:rPr>
+        <w:rFonts w:ascii="Symbol" w:hAnsi="Symbol" w:hint="default"/>
+      </w:rPr>
+    </w:lvl>
+    <w:lvl w:ilvl="4" w:tplc="04070003" w:tentative="1">
+      <w:start w:val="1"/>
+      <w:numFmt w:val="bullet"/>
+      <w:lvlText w:val="o"/>
+      <w:lvlJc w:val="left"/>
+      <w:pPr>
+        <w:ind w:left="3600" w:hanging="360"/>
+      </w:pPr>
+      <w:rPr>
+        <w:rFonts w:ascii="Courier New" w:hAnsi="Courier New" w:cs="Courier New" w:hint="default"/>
+      </w:rPr>
+    </w:lvl>
+    <w:lvl w:ilvl="5" w:tplc="04070005" w:tentative="1">
+      <w:start w:val="1"/>
+      <w:numFmt w:val="bullet"/>
+      <w:lvlText w:val=""/>
+      <w:lvlJc w:val="left"/>
+      <w:pPr>
+        <w:ind w:left="4320" w:hanging="360"/>
+      </w:pPr>
+      <w:rPr>
+        <w:rFonts w:ascii="Wingdings" w:hAnsi="Wingdings" w:hint="default"/>
+      </w:rPr>
+    </w:lvl>
+    <w:lvl w:ilvl="6" w:tplc="04070001" w:tentative="1">
+      <w:start w:val="1"/>
+      <w:numFmt w:val="bullet"/>
+      <w:lvlText w:val=""/>
+      <w:lvlJc w:val="left"/>
+      <w:pPr>
+        <w:ind w:left="5040" w:hanging="360"/>
+      </w:pPr>
+      <w:rPr>
+        <w:rFonts w:ascii="Symbol" w:hAnsi="Symbol" w:hint="default"/>
+      </w:rPr>
+    </w:lvl>
+    <w:lvl w:ilvl="7" w:tplc="04070003" w:tentative="1">
+      <w:start w:val="1"/>
+      <w:numFmt w:val="bullet"/>
+      <w:lvlText w:val="o"/>
+      <w:lvlJc w:val="left"/>
+      <w:pPr>
+        <w:ind w:left="5760" w:hanging="360"/>
+      </w:pPr>
+      <w:rPr>
+        <w:rFonts w:ascii="Courier New" w:hAnsi="Courier New" w:cs="Courier New" w:hint="default"/>
+      </w:rPr>
+    </w:lvl>
+    <w:lvl w:ilvl="8" w:tplc="04070005" w:tentative="1">
+      <w:start w:val="1"/>
+      <w:numFmt w:val="bullet"/>
+      <w:lvlText w:val=""/>
+      <w:lvlJc w:val="left"/>
+      <w:pPr>
+        <w:ind w:left="6480" w:hanging="360"/>
+      </w:pPr>
+      <w:rPr>
+        <w:rFonts w:ascii="Wingdings" w:hAnsi="Wingdings" w:hint="default"/>
+      </w:rPr>
+    </w:lvl>
+  </w:abstractNum>
+  <w:abstractNum w:abstractNumId="3">
     <w:nsid w:val="19B915F1"/>
     <w:multiLevelType w:val="hybridMultilevel"/>
     <w:tmpl w:val="EDAEAFF0"/>
@@ -2146,7 +2462,7 @@
       </w:rPr>
     </w:lvl>
   </w:abstractNum>
-  <w:abstractNum w:abstractNumId="3">
+  <w:abstractNum w:abstractNumId="4">
     <w:nsid w:val="25E56FA2"/>
     <w:multiLevelType w:val="hybridMultilevel"/>
     <w:tmpl w:val="68EEE47A"/>
@@ -2259,7 +2575,7 @@
       </w:rPr>
     </w:lvl>
   </w:abstractNum>
-  <w:abstractNum w:abstractNumId="4">
+  <w:abstractNum w:abstractNumId="5">
     <w:nsid w:val="2B297D6E"/>
     <w:multiLevelType w:val="hybridMultilevel"/>
     <w:tmpl w:val="7E82AEF2"/>
@@ -2372,7 +2688,7 @@
       </w:rPr>
     </w:lvl>
   </w:abstractNum>
-  <w:abstractNum w:abstractNumId="5">
+  <w:abstractNum w:abstractNumId="6">
     <w:nsid w:val="335E6AE2"/>
     <w:multiLevelType w:val="hybridMultilevel"/>
     <w:tmpl w:val="805E0CE8"/>
@@ -2485,7 +2801,7 @@
       </w:rPr>
     </w:lvl>
   </w:abstractNum>
-  <w:abstractNum w:abstractNumId="6">
+  <w:abstractNum w:abstractNumId="7">
     <w:nsid w:val="50687AB6"/>
     <w:multiLevelType w:val="hybridMultilevel"/>
     <w:tmpl w:val="9ED4BAB4"/>
@@ -2598,7 +2914,7 @@
       </w:rPr>
     </w:lvl>
   </w:abstractNum>
-  <w:abstractNum w:abstractNumId="7">
+  <w:abstractNum w:abstractNumId="8">
     <w:nsid w:val="555A2B25"/>
     <w:multiLevelType w:val="hybridMultilevel"/>
     <w:tmpl w:val="CC9E537C"/>
@@ -2711,7 +3027,7 @@
       </w:rPr>
     </w:lvl>
   </w:abstractNum>
-  <w:abstractNum w:abstractNumId="8">
+  <w:abstractNum w:abstractNumId="9">
     <w:nsid w:val="7BD624E4"/>
     <w:multiLevelType w:val="hybridMultilevel"/>
     <w:tmpl w:val="CA0E1F58"/>
@@ -2825,31 +3141,34 @@
     </w:lvl>
   </w:abstractNum>
   <w:num w:numId="1">
-    <w:abstractNumId w:val="7"/>
+    <w:abstractNumId w:val="8"/>
   </w:num>
   <w:num w:numId="2">
-    <w:abstractNumId w:val="5"/>
+    <w:abstractNumId w:val="6"/>
   </w:num>
   <w:num w:numId="3">
-    <w:abstractNumId w:val="2"/>
+    <w:abstractNumId w:val="3"/>
   </w:num>
   <w:num w:numId="4">
     <w:abstractNumId w:val="1"/>
   </w:num>
   <w:num w:numId="5">
-    <w:abstractNumId w:val="6"/>
+    <w:abstractNumId w:val="7"/>
   </w:num>
   <w:num w:numId="6">
-    <w:abstractNumId w:val="3"/>
+    <w:abstractNumId w:val="4"/>
   </w:num>
   <w:num w:numId="7">
-    <w:abstractNumId w:val="8"/>
+    <w:abstractNumId w:val="9"/>
   </w:num>
   <w:num w:numId="8">
     <w:abstractNumId w:val="0"/>
   </w:num>
   <w:num w:numId="9">
-    <w:abstractNumId w:val="4"/>
+    <w:abstractNumId w:val="5"/>
+  </w:num>
+  <w:num w:numId="10">
+    <w:abstractNumId w:val="2"/>
   </w:num>
 </w:numbering>
 </file>
@@ -3352,126 +3671,7 @@
 
 <file path=word/glossary/document.xml><?xml version="1.0" encoding="utf-8"?>
 <w:glossaryDocument xmlns:ve="http://schemas.openxmlformats.org/markup-compatibility/2006" xmlns:o="urn:schemas-microsoft-com:office:office" xmlns:r="http://schemas.openxmlformats.org/officeDocument/2006/relationships" xmlns:m="http://schemas.openxmlformats.org/officeDocument/2006/math" xmlns:v="urn:schemas-microsoft-com:vml" xmlns:wp="http://schemas.openxmlformats.org/drawingml/2006/wordprocessingDrawing" xmlns:w10="urn:schemas-microsoft-com:office:word" xmlns:w="http://schemas.openxmlformats.org/wordprocessingml/2006/main" xmlns:wne="http://schemas.microsoft.com/office/word/2006/wordml">
-  <w:docParts>
-    <w:docPart>
-      <w:docPartPr>
-        <w:name w:val="9B2B7C4A95CA47848755A0C408C78EB8"/>
-        <w:category>
-          <w:name w:val="Allgemein"/>
-          <w:gallery w:val="placeholder"/>
-        </w:category>
-        <w:types>
-          <w:type w:val="bbPlcHdr"/>
-        </w:types>
-        <w:behaviors>
-          <w:behavior w:val="content"/>
-        </w:behaviors>
-        <w:guid w:val="{9E8FF2AE-CE71-40AC-9D1D-459B06572637}"/>
-      </w:docPartPr>
-      <w:docPartBody>
-        <w:p>
-          <w:pPr>
-            <w:pStyle w:val="9B2B7C4A95CA47848755A0C408C78EB8"/>
-          </w:pPr>
-          <w:r>
-            <w:rPr>
-              <w:color w:val="FFFFFF" w:themeColor="background1"/>
-              <w:sz w:val="48"/>
-              <w:szCs w:val="48"/>
-            </w:rPr>
-            <w:t>[Jahr]</w:t>
-          </w:r>
-        </w:p>
-      </w:docPartBody>
-    </w:docPart>
-    <w:docPart>
-      <w:docPartPr>
-        <w:name w:val="9F64F9A5330F406284BBDD802FD6BAA0"/>
-        <w:category>
-          <w:name w:val="Allgemein"/>
-          <w:gallery w:val="placeholder"/>
-        </w:category>
-        <w:types>
-          <w:type w:val="bbPlcHdr"/>
-        </w:types>
-        <w:behaviors>
-          <w:behavior w:val="content"/>
-        </w:behaviors>
-        <w:guid w:val="{6968C994-180D-425B-9228-50C37AB566B6}"/>
-      </w:docPartPr>
-      <w:docPartBody>
-        <w:p>
-          <w:pPr>
-            <w:pStyle w:val="9F64F9A5330F406284BBDD802FD6BAA0"/>
-          </w:pPr>
-          <w:r>
-            <w:rPr>
-              <w:color w:val="FFFFFF" w:themeColor="background1"/>
-            </w:rPr>
-            <w:t>[Geben Sie den Namen des Autors ein]</w:t>
-          </w:r>
-        </w:p>
-      </w:docPartBody>
-    </w:docPart>
-    <w:docPart>
-      <w:docPartPr>
-        <w:name w:val="FFC5CAD513DE45B0986738F3A3C3398B"/>
-        <w:category>
-          <w:name w:val="Allgemein"/>
-          <w:gallery w:val="placeholder"/>
-        </w:category>
-        <w:types>
-          <w:type w:val="bbPlcHdr"/>
-        </w:types>
-        <w:behaviors>
-          <w:behavior w:val="content"/>
-        </w:behaviors>
-        <w:guid w:val="{6BA34E28-D8DF-407B-AD24-FD9E42A7F299}"/>
-      </w:docPartPr>
-      <w:docPartBody>
-        <w:p>
-          <w:pPr>
-            <w:pStyle w:val="FFC5CAD513DE45B0986738F3A3C3398B"/>
-          </w:pPr>
-          <w:r>
-            <w:rPr>
-              <w:color w:val="FFFFFF" w:themeColor="background1"/>
-            </w:rPr>
-            <w:t>[Geben Sie den Firmennamen ein]</w:t>
-          </w:r>
-        </w:p>
-      </w:docPartBody>
-    </w:docPart>
-    <w:docPart>
-      <w:docPartPr>
-        <w:name w:val="3EE98D3524AF42119EA293E7AD93F0D8"/>
-        <w:category>
-          <w:name w:val="Allgemein"/>
-          <w:gallery w:val="placeholder"/>
-        </w:category>
-        <w:types>
-          <w:type w:val="bbPlcHdr"/>
-        </w:types>
-        <w:behaviors>
-          <w:behavior w:val="content"/>
-        </w:behaviors>
-        <w:guid w:val="{214C6FB8-2CB7-45B2-B75F-02546804B3C7}"/>
-      </w:docPartPr>
-      <w:docPartBody>
-        <w:p>
-          <w:pPr>
-            <w:pStyle w:val="3EE98D3524AF42119EA293E7AD93F0D8"/>
-          </w:pPr>
-          <w:r>
-            <w:rPr>
-              <w:color w:val="FFFFFF" w:themeColor="background1"/>
-            </w:rPr>
-            <w:t>[Wählen Sie das Datum aus]</w:t>
-          </w:r>
-        </w:p>
-      </w:docPartBody>
-    </w:docPart>
-  </w:docParts>
+  <w:docParts/>
 </w:glossaryDocument>
 </file>
 
@@ -3523,8 +3723,9 @@
     <w:panose1 w:val="020B0604030504040204"/>
     <w:charset w:val="00"/>
     <w:family w:val="swiss"/>
+    <w:notTrueType/>
     <w:pitch w:val="variable"/>
-    <w:sig w:usb0="E1002EFF" w:usb1="C000605B" w:usb2="00000029" w:usb3="00000000" w:csb0="000101FF" w:csb1="00000000"/>
+    <w:sig w:usb0="00000003" w:usb1="00000000" w:usb2="00000000" w:usb3="00000000" w:csb0="00000001" w:csb1="00000000"/>
   </w:font>
 </w:fonts>
 </file>
@@ -3542,6 +3743,7 @@
     <w:rsidRoot w:val="00B056D0"/>
     <w:rsid w:val="0012747E"/>
     <w:rsid w:val="00B056D0"/>
+    <w:rsid w:val="00FD5957"/>
   </w:rsids>
   <m:mathPr>
     <m:mathFont m:val="Cambria Math"/>
@@ -3722,6 +3924,7 @@
   <w:style w:type="paragraph" w:default="1" w:styleId="Standard">
     <w:name w:val="Normal"/>
     <w:qFormat/>
+    <w:rsid w:val="00FD5957"/>
   </w:style>
   <w:style w:type="character" w:default="1" w:styleId="Absatz-Standardschriftart">
     <w:name w:val="Default Paragraph Font"/>

</xml_diff>